<commit_message>
publicando ultima atualização do arquivo docx
</commit_message>
<xml_diff>
--- a/AVALIACAO_DATAOPS.docx
+++ b/AVALIACAO_DATAOPS.docx
@@ -1020,7 +1020,26 @@
         <w:t>:</w:t>
       </w:r>
     </w:p>
-    <w:p/>
+    <w:p>
+      <w:r>
+        <w:rPr>
+          <w:highlight w:val="yellow"/>
+        </w:rPr>
+        <w:t>Link github</w:t>
+      </w:r>
+      <w:r>
+        <w:rPr>
+          <w:highlight w:val="yellow"/>
+        </w:rPr>
+        <w:t xml:space="preserve"> </w:t>
+      </w:r>
+      <w:r>
+        <w:rPr>
+          <w:highlight w:val="yellow"/>
+        </w:rPr>
+        <w:t>https://github.com/AVSantosDev/dataops</w:t>
+      </w:r>
+    </w:p>
     <w:p>
       <w:r>
         <w:t>Como você considera seu nível de conhecimento em Python?</w:t>
@@ -1048,27 +1067,27 @@
             <v:path o:extrusionok="f" gradientshapeok="t" o:connecttype="rect"/>
             <o:lock v:ext="edit" aspectratio="t"/>
           </v:shapetype>
-          <v:shape id="_x0000_i1089" type="#_x0000_t75" style="width:108.3pt;height:15.05pt" o:ole="">
+          <v:shape id="_x0000_i1057" type="#_x0000_t75" style="width:108.3pt;height:15pt" o:ole="">
             <v:imagedata r:id="rId11" o:title=""/>
           </v:shape>
-          <w:control r:id="rId12" w:name="OptionButton1" w:shapeid="_x0000_i1089"/>
+          <w:control r:id="rId12" w:name="OptionButton1" w:shapeid="_x0000_i1057"/>
         </w:object>
       </w:r>
     </w:p>
     <w:p>
       <w:r>
         <w:object w:dxaOrig="1440" w:dyaOrig="1440" w14:anchorId="67F6C9C9">
-          <v:shape id="_x0000_i1090" type="#_x0000_t75" style="width:108.3pt;height:15.05pt" o:ole="">
+          <v:shape id="_x0000_i1059" type="#_x0000_t75" style="width:108.3pt;height:15pt" o:ole="">
             <v:imagedata r:id="rId13" o:title=""/>
           </v:shape>
-          <w:control r:id="rId14" w:name="OptionButton11" w:shapeid="_x0000_i1090"/>
+          <w:control r:id="rId14" w:name="OptionButton11" w:shapeid="_x0000_i1059"/>
         </w:object>
       </w:r>
     </w:p>
     <w:p>
       <w:r>
         <w:object w:dxaOrig="1440" w:dyaOrig="1440" w14:anchorId="07516021">
-          <v:shape id="_x0000_i1061" type="#_x0000_t75" style="width:108.3pt;height:15.05pt" o:ole="">
+          <v:shape id="_x0000_i1061" type="#_x0000_t75" style="width:108.3pt;height:15pt" o:ole="">
             <v:imagedata r:id="rId15" o:title=""/>
           </v:shape>
           <w:control r:id="rId16" w:name="OptionButton2" w:shapeid="_x0000_i1061"/>
@@ -1078,7 +1097,7 @@
     <w:p>
       <w:r>
         <w:object w:dxaOrig="1440" w:dyaOrig="1440" w14:anchorId="2916D166">
-          <v:shape id="_x0000_i1063" type="#_x0000_t75" style="width:108.3pt;height:18.15pt" o:ole="">
+          <v:shape id="_x0000_i1063" type="#_x0000_t75" style="width:108.3pt;height:17.85pt" o:ole="">
             <v:imagedata r:id="rId17" o:title=""/>
           </v:shape>
           <w:control r:id="rId18" w:name="OptionButton3" w:shapeid="_x0000_i1063"/>
@@ -1096,27 +1115,27 @@
     <w:p>
       <w:r>
         <w:object w:dxaOrig="1440" w:dyaOrig="1440" w14:anchorId="0E1FFD5E">
-          <v:shape id="_x0000_i1091" type="#_x0000_t75" style="width:108.3pt;height:15.05pt" o:ole="">
+          <v:shape id="_x0000_i1065" type="#_x0000_t75" style="width:108.3pt;height:15pt" o:ole="">
             <v:imagedata r:id="rId11" o:title=""/>
           </v:shape>
-          <w:control r:id="rId19" w:name="OptionButton12" w:shapeid="_x0000_i1091"/>
+          <w:control r:id="rId19" w:name="OptionButton12" w:shapeid="_x0000_i1065"/>
         </w:object>
       </w:r>
     </w:p>
     <w:p>
       <w:r>
         <w:object w:dxaOrig="1440" w:dyaOrig="1440" w14:anchorId="2E5B6447">
-          <v:shape id="_x0000_i1092" type="#_x0000_t75" style="width:108.3pt;height:15.05pt" o:ole="">
+          <v:shape id="_x0000_i1067" type="#_x0000_t75" style="width:108.3pt;height:15pt" o:ole="">
             <v:imagedata r:id="rId13" o:title=""/>
           </v:shape>
-          <w:control r:id="rId20" w:name="OptionButton4" w:shapeid="_x0000_i1092"/>
+          <w:control r:id="rId20" w:name="OptionButton4" w:shapeid="_x0000_i1067"/>
         </w:object>
       </w:r>
     </w:p>
     <w:p>
       <w:r>
         <w:object w:dxaOrig="1440" w:dyaOrig="1440" w14:anchorId="0322BBFB">
-          <v:shape id="_x0000_i1069" type="#_x0000_t75" style="width:108.3pt;height:15.05pt" o:ole="">
+          <v:shape id="_x0000_i1069" type="#_x0000_t75" style="width:108.3pt;height:15pt" o:ole="">
             <v:imagedata r:id="rId15" o:title=""/>
           </v:shape>
           <w:control r:id="rId21" w:name="OptionButton5" w:shapeid="_x0000_i1069"/>
@@ -1126,7 +1145,7 @@
     <w:p>
       <w:r>
         <w:object w:dxaOrig="1440" w:dyaOrig="1440" w14:anchorId="66924AE6">
-          <v:shape id="_x0000_i1071" type="#_x0000_t75" style="width:108.3pt;height:18.15pt" o:ole="">
+          <v:shape id="_x0000_i1071" type="#_x0000_t75" style="width:108.3pt;height:17.85pt" o:ole="">
             <v:imagedata r:id="rId17" o:title=""/>
           </v:shape>
           <w:control r:id="rId22" w:name="OptionButton6" w:shapeid="_x0000_i1071"/>
@@ -1144,27 +1163,27 @@
     <w:p>
       <w:r>
         <w:object w:dxaOrig="1440" w:dyaOrig="1440" w14:anchorId="4CCC1512">
-          <v:shape id="_x0000_i1093" type="#_x0000_t75" style="width:108.3pt;height:15.05pt" o:ole="">
+          <v:shape id="_x0000_i1073" type="#_x0000_t75" style="width:108.3pt;height:15pt" o:ole="">
             <v:imagedata r:id="rId11" o:title=""/>
           </v:shape>
-          <w:control r:id="rId23" w:name="OptionButton13" w:shapeid="_x0000_i1093"/>
+          <w:control r:id="rId23" w:name="OptionButton13" w:shapeid="_x0000_i1073"/>
         </w:object>
       </w:r>
     </w:p>
     <w:p>
       <w:r>
         <w:object w:dxaOrig="1440" w:dyaOrig="1440" w14:anchorId="4C5141FC">
-          <v:shape id="_x0000_i1094" type="#_x0000_t75" style="width:108.3pt;height:15.05pt" o:ole="">
+          <v:shape id="_x0000_i1075" type="#_x0000_t75" style="width:108.3pt;height:15pt" o:ole="">
             <v:imagedata r:id="rId13" o:title=""/>
           </v:shape>
-          <w:control r:id="rId24" w:name="OptionButton41" w:shapeid="_x0000_i1094"/>
+          <w:control r:id="rId24" w:name="OptionButton41" w:shapeid="_x0000_i1075"/>
         </w:object>
       </w:r>
     </w:p>
     <w:p>
       <w:r>
         <w:object w:dxaOrig="1440" w:dyaOrig="1440" w14:anchorId="645D3058">
-          <v:shape id="_x0000_i1077" type="#_x0000_t75" style="width:108.3pt;height:15.05pt" o:ole="">
+          <v:shape id="_x0000_i1077" type="#_x0000_t75" style="width:108.3pt;height:15pt" o:ole="">
             <v:imagedata r:id="rId15" o:title=""/>
           </v:shape>
           <w:control r:id="rId25" w:name="OptionButton51" w:shapeid="_x0000_i1077"/>
@@ -1174,7 +1193,7 @@
     <w:p>
       <w:r>
         <w:object w:dxaOrig="1440" w:dyaOrig="1440" w14:anchorId="66148AF7">
-          <v:shape id="_x0000_i1079" type="#_x0000_t75" style="width:108.3pt;height:18.15pt" o:ole="">
+          <v:shape id="_x0000_i1079" type="#_x0000_t75" style="width:108.3pt;height:17.85pt" o:ole="">
             <v:imagedata r:id="rId17" o:title=""/>
           </v:shape>
           <w:control r:id="rId26" w:name="OptionButton61" w:shapeid="_x0000_i1079"/>
@@ -1200,7 +1219,7 @@
     <w:p>
       <w:r>
         <w:object w:dxaOrig="1440" w:dyaOrig="1440" w14:anchorId="380012B8">
-          <v:shape id="_x0000_i1081" type="#_x0000_t75" style="width:108.3pt;height:15.05pt" o:ole="">
+          <v:shape id="_x0000_i1081" type="#_x0000_t75" style="width:108.3pt;height:15pt" o:ole="">
             <v:imagedata r:id="rId27" o:title=""/>
           </v:shape>
           <w:control r:id="rId28" w:name="OptionButton131" w:shapeid="_x0000_i1081"/>
@@ -1210,7 +1229,7 @@
     <w:p>
       <w:r>
         <w:object w:dxaOrig="1440" w:dyaOrig="1440" w14:anchorId="75DAE4FF">
-          <v:shape id="_x0000_i1083" type="#_x0000_t75" style="width:108.3pt;height:15.05pt" o:ole="">
+          <v:shape id="_x0000_i1083" type="#_x0000_t75" style="width:108.3pt;height:15pt" o:ole="">
             <v:imagedata r:id="rId29" o:title=""/>
           </v:shape>
           <w:control r:id="rId30" w:name="OptionButton411" w:shapeid="_x0000_i1083"/>
@@ -1220,7 +1239,7 @@
     <w:p>
       <w:r>
         <w:object w:dxaOrig="1440" w:dyaOrig="1440" w14:anchorId="699007C4">
-          <v:shape id="_x0000_i1085" type="#_x0000_t75" style="width:108.3pt;height:15.05pt" o:ole="">
+          <v:shape id="_x0000_i1085" type="#_x0000_t75" style="width:108.3pt;height:15pt" o:ole="">
             <v:imagedata r:id="rId15" o:title=""/>
           </v:shape>
           <w:control r:id="rId31" w:name="OptionButton511" w:shapeid="_x0000_i1085"/>
@@ -1230,7 +1249,7 @@
     <w:p>
       <w:r>
         <w:object w:dxaOrig="1440" w:dyaOrig="1440" w14:anchorId="5586D13B">
-          <v:shape id="_x0000_i1087" type="#_x0000_t75" style="width:108.3pt;height:18.15pt" o:ole="">
+          <v:shape id="_x0000_i1087" type="#_x0000_t75" style="width:108.3pt;height:17.85pt" o:ole="">
             <v:imagedata r:id="rId17" o:title=""/>
           </v:shape>
           <w:control r:id="rId32" w:name="OptionButton611" w:shapeid="_x0000_i1087"/>
@@ -1876,6 +1895,29 @@
     <w:p/>
     <w:p>
       <w:pPr>
+        <w:rPr>
+          <w:highlight w:val="yellow"/>
+        </w:rPr>
+      </w:pPr>
+      <w:r>
+        <w:rPr>
+          <w:highlight w:val="yellow"/>
+        </w:rPr>
+        <w:t>Link github</w:t>
+      </w:r>
+    </w:p>
+    <w:p>
+      <w:r>
+        <w:rPr>
+          <w:highlight w:val="yellow"/>
+        </w:rPr>
+        <w:t>https://github.com/AVSantosDev/dataops</w:t>
+      </w:r>
+    </w:p>
+    <w:p/>
+    <w:p/>
+    <w:p>
+      <w:pPr>
         <w:pStyle w:val="Ttulo1"/>
         <w:numPr>
           <w:ilvl w:val="0"/>
@@ -1899,7 +1941,133 @@
       <w:r>
         <w:t>quais as dificuldades enfrentadas que o impediu de realiza-las:</w:t>
       </w:r>
-    </w:p>
+      <w:r>
+        <w:br/>
+      </w:r>
+    </w:p>
+    <w:p>
+      <w:r>
+        <w:rPr>
+          <w:b/>
+          <w:bCs/>
+        </w:rPr>
+        <w:t>R:</w:t>
+      </w:r>
+    </w:p>
+    <w:p>
+      <w:r>
+        <w:t xml:space="preserve">Tive facilidade em criar os </w:t>
+      </w:r>
+      <w:proofErr w:type="spellStart"/>
+      <w:r>
+        <w:t>dataFrames</w:t>
+      </w:r>
+      <w:proofErr w:type="spellEnd"/>
+      <w:r>
+        <w:t xml:space="preserve"> e fazer a conexão com o banco de dados. Tive que realizar uma pesquisa por conta do tipo que o </w:t>
+      </w:r>
+      <w:proofErr w:type="spellStart"/>
+      <w:r>
+        <w:t>dataFrame</w:t>
+      </w:r>
+      <w:proofErr w:type="spellEnd"/>
+      <w:r>
+        <w:t xml:space="preserve"> se apresenta e, no banco de dados, necessita ser inserido como um dicionário. Busquei na documentação como converter e cheguei ao comando .</w:t>
+      </w:r>
+      <w:proofErr w:type="spellStart"/>
+      <w:r>
+        <w:t>to_dict</w:t>
+      </w:r>
+      <w:proofErr w:type="spellEnd"/>
+      <w:r>
+        <w:t>(</w:t>
+      </w:r>
+      <w:proofErr w:type="spellStart"/>
+      <w:r>
+        <w:t>orient</w:t>
+      </w:r>
+      <w:proofErr w:type="spellEnd"/>
+      <w:r>
+        <w:t>='</w:t>
+      </w:r>
+      <w:proofErr w:type="spellStart"/>
+      <w:r>
+        <w:t>records</w:t>
+      </w:r>
+      <w:proofErr w:type="spellEnd"/>
+      <w:r>
+        <w:t>'), que o converte para um dicionário tipo linha.</w:t>
+      </w:r>
+    </w:p>
+    <w:p>
+      <w:r>
+        <w:lastRenderedPageBreak/>
+        <w:t xml:space="preserve">O maior desafio que tive foi na montagem das agregações. Nunca havia trabalhado com </w:t>
+      </w:r>
+      <w:proofErr w:type="spellStart"/>
+      <w:r>
+        <w:t>MongoDB</w:t>
+      </w:r>
+      <w:proofErr w:type="spellEnd"/>
+      <w:r>
+        <w:t xml:space="preserve">; somente na faculdade vi um pouco, mas não tive a oportunidade de me aprofundar em bancos </w:t>
+      </w:r>
+      <w:proofErr w:type="spellStart"/>
+      <w:r>
+        <w:t>NoSQL</w:t>
+      </w:r>
+      <w:proofErr w:type="spellEnd"/>
+      <w:r>
+        <w:t>.</w:t>
+      </w:r>
+    </w:p>
+    <w:p>
+      <w:r>
+        <w:t xml:space="preserve">Os maiores desafios encontrados foram 'como realizar um SELECT ou um JOIN no </w:t>
+      </w:r>
+      <w:proofErr w:type="spellStart"/>
+      <w:r>
+        <w:t>MongoDB</w:t>
+      </w:r>
+      <w:proofErr w:type="spellEnd"/>
+      <w:r>
+        <w:t>?'. Fui atrás da documentação, o que me trouxe clareza de que o SELECT utiliza o $</w:t>
+      </w:r>
+      <w:proofErr w:type="spellStart"/>
+      <w:r>
+        <w:t>project</w:t>
+      </w:r>
+      <w:proofErr w:type="spellEnd"/>
+      <w:r>
+        <w:t xml:space="preserve"> e o JOIN se utiliza do $</w:t>
+      </w:r>
+      <w:proofErr w:type="spellStart"/>
+      <w:r>
+        <w:t>lookup</w:t>
+      </w:r>
+      <w:proofErr w:type="spellEnd"/>
+      <w:r>
+        <w:t xml:space="preserve">. Me debati muito para trazer a informação do país no resultado final, e ao verificar a junção, percebi que havia utilizado 'Montadora' em um local e 'montadora' na </w:t>
+      </w:r>
+      <w:proofErr w:type="spellStart"/>
+      <w:r>
+        <w:t>collection</w:t>
+      </w:r>
+      <w:proofErr w:type="spellEnd"/>
+      <w:r>
+        <w:t xml:space="preserve">. Ao ajustar a capitalização, tudo fluiu. Foi um aprendizado muito valioso em entender como criar as pipelines e fazer essas junções em um banco de dados </w:t>
+      </w:r>
+      <w:proofErr w:type="spellStart"/>
+      <w:r>
+        <w:t>NoSQL</w:t>
+      </w:r>
+      <w:proofErr w:type="spellEnd"/>
+      <w:r>
+        <w:t>.</w:t>
+      </w:r>
+    </w:p>
+    <w:p/>
+    <w:p/>
     <w:p/>
     <w:p/>
     <w:p>
@@ -3009,7 +3177,7 @@
   <w:style w:type="paragraph" w:default="1" w:styleId="Normal">
     <w:name w:val="Normal"/>
     <w:qFormat/>
-    <w:rsid w:val="003E0627"/>
+    <w:rsid w:val="003768FB"/>
   </w:style>
   <w:style w:type="paragraph" w:styleId="Ttulo1">
     <w:name w:val="heading 1"/>
@@ -3057,7 +3225,6 @@
   <w:style w:type="character" w:default="1" w:styleId="Fontepargpadro">
     <w:name w:val="Default Paragraph Font"/>
     <w:uiPriority w:val="1"/>
-    <w:semiHidden/>
     <w:unhideWhenUsed/>
   </w:style>
   <w:style w:type="table" w:default="1" w:styleId="Tabelanormal">
@@ -3563,15 +3730,6 @@
 </file>
 
 <file path=customXml/item1.xml><?xml version="1.0" encoding="utf-8"?>
-<?mso-contentType ?>
-<FormTemplates xmlns="http://schemas.microsoft.com/sharepoint/v3/contenttype/forms">
-  <Display>DocumentLibraryForm</Display>
-  <Edit>DocumentLibraryForm</Edit>
-  <New>DocumentLibraryForm</New>
-</FormTemplates>
-</file>
-
-<file path=customXml/item2.xml><?xml version="1.0" encoding="utf-8"?>
 <ct:contentTypeSchema xmlns:ct="http://schemas.microsoft.com/office/2006/metadata/contentType" xmlns:ma="http://schemas.microsoft.com/office/2006/metadata/properties/metaAttributes" ct:_="" ma:_="" ma:contentTypeName="Documento" ma:contentTypeID="0x0101001DE6DDD0F3DA3440BF5E5667396875AA" ma:contentTypeVersion="10" ma:contentTypeDescription="Crie um novo documento." ma:contentTypeScope="" ma:versionID="f8c801153efccee8ccb5f763b648cd17">
   <xsd:schema xmlns:xsd="http://www.w3.org/2001/XMLSchema" xmlns:xs="http://www.w3.org/2001/XMLSchema" xmlns:p="http://schemas.microsoft.com/office/2006/metadata/properties" xmlns:ns2="557d4694-5abc-4094-ae59-0d96d6a67d74" xmlns:ns3="39d24c57-4330-4e2a-8153-6fc73e6c3ade" targetNamespace="http://schemas.microsoft.com/office/2006/metadata/properties" ma:root="true" ma:fieldsID="25b5ad4612c66da0e8c0ed8855e01ceb" ns2:_="" ns3:_="">
     <xsd:import namespace="557d4694-5abc-4094-ae59-0d96d6a67d74"/>
@@ -3760,7 +3918,20 @@
 </ct:contentTypeSchema>
 </file>
 
+<file path=customXml/item2.xml><?xml version="1.0" encoding="utf-8"?>
+<?mso-contentType ?>
+<FormTemplates xmlns="http://schemas.microsoft.com/sharepoint/v3/contenttype/forms">
+  <Display>DocumentLibraryForm</Display>
+  <Edit>DocumentLibraryForm</Edit>
+  <New>DocumentLibraryForm</New>
+</FormTemplates>
+</file>
+
 <file path=customXml/item3.xml><?xml version="1.0" encoding="utf-8"?>
+<b:Sources xmlns:b="http://schemas.openxmlformats.org/officeDocument/2006/bibliography" xmlns="http://schemas.openxmlformats.org/officeDocument/2006/bibliography" SelectedStyle="\APASixthEditionOfficeOnline.xsl" StyleName="APA" Version="6"/>
+</file>
+
+<file path=customXml/item4.xml><?xml version="1.0" encoding="utf-8"?>
 <p:properties xmlns:p="http://schemas.microsoft.com/office/2006/metadata/properties" xmlns:xsi="http://www.w3.org/2001/XMLSchema-instance" xmlns:pc="http://schemas.microsoft.com/office/infopath/2007/PartnerControls">
   <documentManagement>
     <TaxCatchAll xmlns="39d24c57-4330-4e2a-8153-6fc73e6c3ade" xsi:nil="true"/>
@@ -3771,19 +3942,7 @@
 </p:properties>
 </file>
 
-<file path=customXml/item4.xml><?xml version="1.0" encoding="utf-8"?>
-<b:Sources xmlns:b="http://schemas.openxmlformats.org/officeDocument/2006/bibliography" xmlns="http://schemas.openxmlformats.org/officeDocument/2006/bibliography" SelectedStyle="\APASixthEditionOfficeOnline.xsl" StyleName="APA" Version="6"/>
-</file>
-
 <file path=customXml/itemProps1.xml><?xml version="1.0" encoding="utf-8"?>
-<ds:datastoreItem xmlns:ds="http://schemas.openxmlformats.org/officeDocument/2006/customXml" ds:itemID="{666E9171-10B1-45AF-8DF9-D5577153A949}">
-  <ds:schemaRefs>
-    <ds:schemaRef ds:uri="http://schemas.microsoft.com/sharepoint/v3/contenttype/forms"/>
-  </ds:schemaRefs>
-</ds:datastoreItem>
-</file>
-
-<file path=customXml/itemProps2.xml><?xml version="1.0" encoding="utf-8"?>
 <ds:datastoreItem xmlns:ds="http://schemas.openxmlformats.org/officeDocument/2006/customXml" ds:itemID="{4D4EC6E3-7752-4F07-8CFD-71D3DB6CF96C}">
   <ds:schemaRefs>
     <ds:schemaRef ds:uri="http://schemas.microsoft.com/office/2006/metadata/contentType"/>
@@ -3802,7 +3961,23 @@
 </ds:datastoreItem>
 </file>
 
+<file path=customXml/itemProps2.xml><?xml version="1.0" encoding="utf-8"?>
+<ds:datastoreItem xmlns:ds="http://schemas.openxmlformats.org/officeDocument/2006/customXml" ds:itemID="{666E9171-10B1-45AF-8DF9-D5577153A949}">
+  <ds:schemaRefs>
+    <ds:schemaRef ds:uri="http://schemas.microsoft.com/sharepoint/v3/contenttype/forms"/>
+  </ds:schemaRefs>
+</ds:datastoreItem>
+</file>
+
 <file path=customXml/itemProps3.xml><?xml version="1.0" encoding="utf-8"?>
+<ds:datastoreItem xmlns:ds="http://schemas.openxmlformats.org/officeDocument/2006/customXml" ds:itemID="{5A202723-F474-4E0F-AB26-86F4C746CE07}">
+  <ds:schemaRefs>
+    <ds:schemaRef ds:uri="http://schemas.openxmlformats.org/officeDocument/2006/bibliography"/>
+  </ds:schemaRefs>
+</ds:datastoreItem>
+</file>
+
+<file path=customXml/itemProps4.xml><?xml version="1.0" encoding="utf-8"?>
 <ds:datastoreItem xmlns:ds="http://schemas.openxmlformats.org/officeDocument/2006/customXml" ds:itemID="{12A1E9CB-D8AF-4A42-8F3B-5109276A0B78}">
   <ds:schemaRefs>
     <ds:schemaRef ds:uri="http://schemas.microsoft.com/office/2006/metadata/properties"/>
@@ -3811,12 +3986,4 @@
     <ds:schemaRef ds:uri="557d4694-5abc-4094-ae59-0d96d6a67d74"/>
   </ds:schemaRefs>
 </ds:datastoreItem>
-</file>
-
-<file path=customXml/itemProps4.xml><?xml version="1.0" encoding="utf-8"?>
-<ds:datastoreItem xmlns:ds="http://schemas.openxmlformats.org/officeDocument/2006/customXml" ds:itemID="{5A202723-F474-4E0F-AB26-86F4C746CE07}">
-  <ds:schemaRefs>
-    <ds:schemaRef ds:uri="http://schemas.openxmlformats.org/officeDocument/2006/bibliography"/>
-  </ds:schemaRefs>
-</ds:datastoreItem>
 </file>
</xml_diff>